<commit_message>
Nieuwe db connect naar definitieve site
</commit_message>
<xml_diff>
--- a/doc/HandleidingMUS.docx
+++ b/doc/HandleidingMUS.docx
@@ -959,8 +959,6 @@
       <w:r>
         <w:t xml:space="preserve"> Services</w:t>
       </w:r>
-      <w:bookmarkStart w:id="1" w:name="_GoBack"/>
-      <w:bookmarkEnd w:id="1"/>
       <w:r>
         <w:t xml:space="preserve"> is er een urenregistratie systeem gemaakt </w:t>
       </w:r>
@@ -1058,12 +1056,12 @@
       <w:pPr>
         <w:pStyle w:val="Kop1"/>
       </w:pPr>
-      <w:bookmarkStart w:id="2" w:name="_Toc33784583"/>
+      <w:bookmarkStart w:id="1" w:name="_Toc33784583"/>
       <w:r>
         <w:lastRenderedPageBreak/>
         <w:t>Inloggen in MUS</w:t>
       </w:r>
-      <w:bookmarkEnd w:id="2"/>
+      <w:bookmarkEnd w:id="1"/>
     </w:p>
     <w:p>
       <w:r>
@@ -1329,7 +1327,7 @@
       <w:pPr>
         <w:pStyle w:val="Kop1"/>
       </w:pPr>
-      <w:bookmarkStart w:id="3" w:name="_Toc33784584"/>
+      <w:bookmarkStart w:id="2" w:name="_Toc33784584"/>
       <w:r>
         <w:lastRenderedPageBreak/>
         <w:t xml:space="preserve">De </w:t>
@@ -1337,7 +1335,7 @@
       <w:r>
         <w:t>navigatie menu’s</w:t>
       </w:r>
-      <w:bookmarkEnd w:id="3"/>
+      <w:bookmarkEnd w:id="2"/>
     </w:p>
     <w:p>
       <w:r>
@@ -1463,10 +1461,10 @@
           <w:noProof/>
         </w:rPr>
         <w:drawing>
-          <wp:inline distT="0" distB="0" distL="0" distR="0" wp14:anchorId="41E6976C" wp14:editId="11E0F1A3">
-            <wp:extent cx="2537460" cy="1344793"/>
-            <wp:effectExtent l="0" t="0" r="0" b="8255"/>
-            <wp:docPr id="7" name="Afbeelding 7"/>
+          <wp:inline distT="0" distB="0" distL="0" distR="0" wp14:anchorId="3F5A5B09" wp14:editId="4A1522BF">
+            <wp:extent cx="2301240" cy="1388307"/>
+            <wp:effectExtent l="0" t="0" r="3810" b="2540"/>
+            <wp:docPr id="5" name="Afbeelding 5"/>
             <wp:cNvGraphicFramePr>
               <a:graphicFrameLocks xmlns:a="http://schemas.openxmlformats.org/drawingml/2006/main" noChangeAspect="1"/>
             </wp:cNvGraphicFramePr>
@@ -1486,7 +1484,7 @@
                   <pic:spPr>
                     <a:xfrm>
                       <a:off x="0" y="0"/>
-                      <a:ext cx="2539476" cy="1345861"/>
+                      <a:ext cx="2303289" cy="1389543"/>
                     </a:xfrm>
                     <a:prstGeom prst="rect">
                       <a:avLst/>
@@ -1561,8 +1559,19 @@
       <w:r>
         <w:t>.</w:t>
       </w:r>
-    </w:p>
-    <w:p>
+      <w:r>
+        <w:br/>
+      </w:r>
+      <w:r>
+        <w:rPr>
+          <w:b/>
+          <w:bCs/>
+        </w:rPr>
+        <w:t>Download de handleiding</w:t>
+      </w:r>
+      <w:r>
+        <w:t xml:space="preserve"> – Download deze handleiding</w:t>
+      </w:r>
       <w:r>
         <w:br w:type="page"/>
       </w:r>
@@ -1571,12 +1580,12 @@
       <w:pPr>
         <w:pStyle w:val="Kop1"/>
       </w:pPr>
-      <w:bookmarkStart w:id="4" w:name="_Toc33784585"/>
+      <w:bookmarkStart w:id="3" w:name="_Toc33784585"/>
       <w:r>
         <w:lastRenderedPageBreak/>
         <w:t>Home</w:t>
       </w:r>
-      <w:bookmarkEnd w:id="4"/>
+      <w:bookmarkEnd w:id="3"/>
     </w:p>
     <w:p>
       <w:r>
@@ -1683,14 +1692,11 @@
     </w:p>
     <w:p>
       <w:r>
-        <w:rPr>
-          <w:noProof/>
-        </w:rPr>
         <w:drawing>
-          <wp:inline distT="0" distB="0" distL="0" distR="0" wp14:anchorId="355C5224" wp14:editId="08281951">
+          <wp:inline distT="0" distB="0" distL="0" distR="0" wp14:anchorId="0A673CEB" wp14:editId="0C59EC97">
             <wp:extent cx="5760720" cy="2058670"/>
             <wp:effectExtent l="0" t="0" r="0" b="0"/>
-            <wp:docPr id="9" name="Afbeelding 9"/>
+            <wp:docPr id="6" name="Afbeelding 6"/>
             <wp:cNvGraphicFramePr>
               <a:graphicFrameLocks xmlns:a="http://schemas.openxmlformats.org/drawingml/2006/main" noChangeAspect="1"/>
             </wp:cNvGraphicFramePr>
@@ -1727,11 +1733,11 @@
       <w:pPr>
         <w:pStyle w:val="Kop1"/>
       </w:pPr>
-      <w:bookmarkStart w:id="5" w:name="_Toc33784586"/>
+      <w:bookmarkStart w:id="4" w:name="_Toc33784586"/>
       <w:r>
         <w:t>Uitloggen</w:t>
       </w:r>
-      <w:bookmarkEnd w:id="5"/>
+      <w:bookmarkEnd w:id="4"/>
     </w:p>
     <w:p>
       <w:r>
@@ -1742,11 +1748,11 @@
       <w:pPr>
         <w:pStyle w:val="Kop1"/>
       </w:pPr>
-      <w:bookmarkStart w:id="6" w:name="_Toc33784587"/>
+      <w:bookmarkStart w:id="5" w:name="_Toc33784587"/>
       <w:r>
         <w:t>Nieuws</w:t>
       </w:r>
-      <w:bookmarkEnd w:id="6"/>
+      <w:bookmarkEnd w:id="5"/>
     </w:p>
     <w:p>
       <w:r>
@@ -1758,14 +1764,11 @@
     </w:p>
     <w:p>
       <w:r>
-        <w:rPr>
-          <w:noProof/>
-        </w:rPr>
         <w:drawing>
-          <wp:inline distT="0" distB="0" distL="0" distR="0" wp14:anchorId="652DA8EB" wp14:editId="32DAE269">
-            <wp:extent cx="5760720" cy="1481455"/>
-            <wp:effectExtent l="0" t="0" r="0" b="4445"/>
-            <wp:docPr id="10" name="Afbeelding 10"/>
+          <wp:inline distT="0" distB="0" distL="0" distR="0" wp14:anchorId="53C57919" wp14:editId="7494A205">
+            <wp:extent cx="5760720" cy="1566545"/>
+            <wp:effectExtent l="0" t="0" r="0" b="0"/>
+            <wp:docPr id="7" name="Afbeelding 7"/>
             <wp:cNvGraphicFramePr>
               <a:graphicFrameLocks xmlns:a="http://schemas.openxmlformats.org/drawingml/2006/main" noChangeAspect="1"/>
             </wp:cNvGraphicFramePr>
@@ -1785,7 +1788,7 @@
                   <pic:spPr>
                     <a:xfrm>
                       <a:off x="0" y="0"/>
-                      <a:ext cx="5760720" cy="1481455"/>
+                      <a:ext cx="5760720" cy="1566545"/>
                     </a:xfrm>
                     <a:prstGeom prst="rect">
                       <a:avLst/>
@@ -1857,14 +1860,11 @@
     </w:p>
     <w:p>
       <w:r>
-        <w:rPr>
-          <w:noProof/>
-        </w:rPr>
         <w:drawing>
-          <wp:inline distT="0" distB="0" distL="0" distR="0" wp14:anchorId="41CDE59C" wp14:editId="3F24DDC0">
-            <wp:extent cx="5760720" cy="1806575"/>
-            <wp:effectExtent l="0" t="0" r="0" b="3175"/>
-            <wp:docPr id="11" name="Afbeelding 11"/>
+          <wp:inline distT="0" distB="0" distL="0" distR="0" wp14:anchorId="73141428" wp14:editId="47AA7B73">
+            <wp:extent cx="5760720" cy="1795780"/>
+            <wp:effectExtent l="0" t="0" r="0" b="0"/>
+            <wp:docPr id="18" name="Afbeelding 18"/>
             <wp:cNvGraphicFramePr>
               <a:graphicFrameLocks xmlns:a="http://schemas.openxmlformats.org/drawingml/2006/main" noChangeAspect="1"/>
             </wp:cNvGraphicFramePr>
@@ -1884,7 +1884,7 @@
                   <pic:spPr>
                     <a:xfrm>
                       <a:off x="0" y="0"/>
-                      <a:ext cx="5760720" cy="1806575"/>
+                      <a:ext cx="5760720" cy="1795780"/>
                     </a:xfrm>
                     <a:prstGeom prst="rect">
                       <a:avLst/>
@@ -1901,22 +1901,19 @@
       <w:pPr>
         <w:pStyle w:val="Kop1"/>
       </w:pPr>
-      <w:bookmarkStart w:id="7" w:name="_Toc33784588"/>
+      <w:bookmarkStart w:id="6" w:name="_Toc33784588"/>
       <w:r>
         <w:t>Uren boeken</w:t>
       </w:r>
-      <w:bookmarkEnd w:id="7"/>
-    </w:p>
-    <w:p>
-      <w:r>
-        <w:rPr>
-          <w:noProof/>
-        </w:rPr>
+      <w:bookmarkEnd w:id="6"/>
+    </w:p>
+    <w:p>
+      <w:r>
         <w:drawing>
-          <wp:inline distT="0" distB="0" distL="0" distR="0" wp14:anchorId="01C8B657" wp14:editId="567B2888">
-            <wp:extent cx="5760720" cy="1485265"/>
-            <wp:effectExtent l="0" t="0" r="0" b="635"/>
-            <wp:docPr id="13" name="Afbeelding 13"/>
+          <wp:inline distT="0" distB="0" distL="0" distR="0" wp14:anchorId="568AC6EB" wp14:editId="38E8A478">
+            <wp:extent cx="5760720" cy="1563370"/>
+            <wp:effectExtent l="0" t="0" r="0" b="0"/>
+            <wp:docPr id="19" name="Afbeelding 19"/>
             <wp:cNvGraphicFramePr>
               <a:graphicFrameLocks xmlns:a="http://schemas.openxmlformats.org/drawingml/2006/main" noChangeAspect="1"/>
             </wp:cNvGraphicFramePr>
@@ -1936,7 +1933,7 @@
                   <pic:spPr>
                     <a:xfrm>
                       <a:off x="0" y="0"/>
-                      <a:ext cx="5760720" cy="1485265"/>
+                      <a:ext cx="5760720" cy="1563370"/>
                     </a:xfrm>
                     <a:prstGeom prst="rect">
                       <a:avLst/>
@@ -2082,11 +2079,11 @@
       <w:pPr>
         <w:pStyle w:val="Kop2"/>
       </w:pPr>
-      <w:bookmarkStart w:id="8" w:name="_Toc33784589"/>
+      <w:bookmarkStart w:id="7" w:name="_Toc33784589"/>
       <w:r>
         <w:t>Approven van de uren</w:t>
       </w:r>
-      <w:bookmarkEnd w:id="8"/>
+      <w:bookmarkEnd w:id="7"/>
     </w:p>
     <w:p>
       <w:r>
@@ -2113,15 +2110,12 @@
     </w:p>
     <w:p>
       <w:r>
-        <w:rPr>
-          <w:noProof/>
-        </w:rPr>
         <w:lastRenderedPageBreak/>
         <w:drawing>
-          <wp:inline distT="0" distB="0" distL="0" distR="0" wp14:anchorId="17B69E11" wp14:editId="2E8F8F83">
-            <wp:extent cx="5760720" cy="1516380"/>
-            <wp:effectExtent l="0" t="0" r="0" b="7620"/>
-            <wp:docPr id="16" name="Afbeelding 16"/>
+          <wp:inline distT="0" distB="0" distL="0" distR="0" wp14:anchorId="7E6F1DE8" wp14:editId="0E44878F">
+            <wp:extent cx="5760720" cy="1563370"/>
+            <wp:effectExtent l="0" t="0" r="0" b="0"/>
+            <wp:docPr id="20" name="Afbeelding 20"/>
             <wp:cNvGraphicFramePr>
               <a:graphicFrameLocks xmlns:a="http://schemas.openxmlformats.org/drawingml/2006/main" noChangeAspect="1"/>
             </wp:cNvGraphicFramePr>
@@ -2141,7 +2135,7 @@
                   <pic:spPr>
                     <a:xfrm>
                       <a:off x="0" y="0"/>
-                      <a:ext cx="5760720" cy="1516380"/>
+                      <a:ext cx="5760720" cy="1563370"/>
                     </a:xfrm>
                     <a:prstGeom prst="rect">
                       <a:avLst/>
@@ -2161,16 +2155,19 @@
       <w:r>
         <w:t>dat je uren approved zijn met een overzicht van je geboekte uren per urensoort.</w:t>
       </w:r>
+      <w:r>
+        <w:t xml:space="preserve"> Je kan deze uren niet meer wijzigen, de invoervelden zijn dan readonly gemaakt.</w:t>
+      </w:r>
     </w:p>
     <w:p>
       <w:pPr>
         <w:pStyle w:val="Kop1"/>
       </w:pPr>
-      <w:bookmarkStart w:id="9" w:name="_Toc33784590"/>
+      <w:bookmarkStart w:id="8" w:name="_Toc33784590"/>
       <w:r>
         <w:t>Mijn verlofuren</w:t>
       </w:r>
-      <w:bookmarkEnd w:id="9"/>
+      <w:bookmarkEnd w:id="8"/>
     </w:p>
     <w:p>
       <w:r>
@@ -2208,14 +2205,11 @@
     </w:p>
     <w:p>
       <w:r>
-        <w:rPr>
-          <w:noProof/>
-        </w:rPr>
         <w:drawing>
-          <wp:inline distT="0" distB="0" distL="0" distR="0" wp14:anchorId="302AD906" wp14:editId="5E93B6C3">
-            <wp:extent cx="5760720" cy="2146300"/>
-            <wp:effectExtent l="0" t="0" r="0" b="6350"/>
-            <wp:docPr id="17" name="Afbeelding 17"/>
+          <wp:inline distT="0" distB="0" distL="0" distR="0" wp14:anchorId="7F5C0672" wp14:editId="41856FA7">
+            <wp:extent cx="5760720" cy="2154555"/>
+            <wp:effectExtent l="0" t="0" r="0" b="0"/>
+            <wp:docPr id="22" name="Afbeelding 22"/>
             <wp:cNvGraphicFramePr>
               <a:graphicFrameLocks xmlns:a="http://schemas.openxmlformats.org/drawingml/2006/main" noChangeAspect="1"/>
             </wp:cNvGraphicFramePr>
@@ -2235,7 +2229,7 @@
                   <pic:spPr>
                     <a:xfrm>
                       <a:off x="0" y="0"/>
-                      <a:ext cx="5760720" cy="2146300"/>
+                      <a:ext cx="5760720" cy="2154555"/>
                     </a:xfrm>
                     <a:prstGeom prst="rect">
                       <a:avLst/>
@@ -2252,14 +2246,14 @@
       <w:pPr>
         <w:pStyle w:val="Kop1"/>
       </w:pPr>
-      <w:bookmarkStart w:id="10" w:name="_Toc33784591"/>
+      <w:bookmarkStart w:id="9" w:name="_Toc33784591"/>
       <w:r>
         <w:t xml:space="preserve">Mijn geboekte </w:t>
       </w:r>
       <w:r>
         <w:t>uren per maand</w:t>
       </w:r>
-      <w:bookmarkEnd w:id="10"/>
+      <w:bookmarkEnd w:id="9"/>
     </w:p>
     <w:p>
       <w:r>
@@ -2268,14 +2262,11 @@
     </w:p>
     <w:p>
       <w:r>
-        <w:rPr>
-          <w:noProof/>
-        </w:rPr>
         <w:drawing>
-          <wp:inline distT="0" distB="0" distL="0" distR="0" wp14:anchorId="0076383F" wp14:editId="79E865C1">
-            <wp:extent cx="5760720" cy="1614805"/>
-            <wp:effectExtent l="0" t="0" r="0" b="4445"/>
-            <wp:docPr id="21" name="Afbeelding 21"/>
+          <wp:inline distT="0" distB="0" distL="0" distR="0" wp14:anchorId="2821CF45" wp14:editId="0AE33A66">
+            <wp:extent cx="5760720" cy="1567180"/>
+            <wp:effectExtent l="0" t="0" r="0" b="0"/>
+            <wp:docPr id="23" name="Afbeelding 23"/>
             <wp:cNvGraphicFramePr>
               <a:graphicFrameLocks xmlns:a="http://schemas.openxmlformats.org/drawingml/2006/main" noChangeAspect="1"/>
             </wp:cNvGraphicFramePr>
@@ -2295,7 +2286,7 @@
                   <pic:spPr>
                     <a:xfrm>
                       <a:off x="0" y="0"/>
-                      <a:ext cx="5760720" cy="1614805"/>
+                      <a:ext cx="5760720" cy="1567180"/>
                     </a:xfrm>
                     <a:prstGeom prst="rect">
                       <a:avLst/>
@@ -2339,12 +2330,12 @@
       <w:pPr>
         <w:pStyle w:val="Kop1"/>
       </w:pPr>
-      <w:bookmarkStart w:id="11" w:name="_Toc33784592"/>
+      <w:bookmarkStart w:id="10" w:name="_Toc33784592"/>
       <w:r>
         <w:lastRenderedPageBreak/>
         <w:t>Mijn profiel</w:t>
       </w:r>
-      <w:bookmarkEnd w:id="11"/>
+      <w:bookmarkEnd w:id="10"/>
     </w:p>
     <w:p>
       <w:r>
@@ -2362,14 +2353,11 @@
     </w:p>
     <w:p>
       <w:r>
-        <w:rPr>
-          <w:noProof/>
-        </w:rPr>
         <w:drawing>
-          <wp:inline distT="0" distB="0" distL="0" distR="0" wp14:anchorId="4E1F91E3" wp14:editId="534C90C0">
-            <wp:extent cx="5760720" cy="2100580"/>
+          <wp:inline distT="0" distB="0" distL="0" distR="0" wp14:anchorId="5DC7BCB4" wp14:editId="4FA9DF9B">
+            <wp:extent cx="5760720" cy="2084705"/>
             <wp:effectExtent l="0" t="0" r="0" b="0"/>
-            <wp:docPr id="26" name="Afbeelding 26"/>
+            <wp:docPr id="24" name="Afbeelding 24"/>
             <wp:cNvGraphicFramePr>
               <a:graphicFrameLocks xmlns:a="http://schemas.openxmlformats.org/drawingml/2006/main" noChangeAspect="1"/>
             </wp:cNvGraphicFramePr>
@@ -2389,7 +2377,7 @@
                   <pic:spPr>
                     <a:xfrm>
                       <a:off x="0" y="0"/>
-                      <a:ext cx="5760720" cy="2100580"/>
+                      <a:ext cx="5760720" cy="2084705"/>
                     </a:xfrm>
                     <a:prstGeom prst="rect">
                       <a:avLst/>
@@ -2401,6 +2389,8 @@
           </wp:inline>
         </w:drawing>
       </w:r>
+      <w:bookmarkStart w:id="11" w:name="_GoBack"/>
+      <w:bookmarkEnd w:id="11"/>
     </w:p>
     <w:p>
       <w:r>
@@ -3115,6 +3105,9 @@
             <w:pStyle w:val="Koptekst"/>
           </w:pPr>
           <w:r>
+            <w:rPr>
+              <w:noProof/>
+            </w:rPr>
             <w:drawing>
               <wp:inline distT="0" distB="0" distL="0" distR="0" wp14:anchorId="6D1E0A97" wp14:editId="40FE7C4C">
                 <wp:extent cx="1771650" cy="768829"/>
@@ -4250,7 +4243,7 @@
 </file>
 
 <file path=customXml/itemProps1.xml><?xml version="1.0" encoding="utf-8"?>
-<ds:datastoreItem xmlns:ds="http://schemas.openxmlformats.org/officeDocument/2006/customXml" ds:itemID="{4E53BBB4-5BBA-446C-9E42-531CA5B03EFA}">
+<ds:datastoreItem xmlns:ds="http://schemas.openxmlformats.org/officeDocument/2006/customXml" ds:itemID="{4D8B9040-6DE2-4EF6-9127-88E0A81B08A1}">
   <ds:schemaRefs>
     <ds:schemaRef ds:uri="http://schemas.openxmlformats.org/officeDocument/2006/bibliography"/>
   </ds:schemaRefs>

</xml_diff>

<commit_message>
- Wijziging in de footer zodat huidige jaartal automatisch getoond wordt. - Aantal wijzigingen in de documentatie
</commit_message>
<xml_diff>
--- a/doc/HandleidingMUS.docx
+++ b/doc/HandleidingMUS.docx
@@ -1,6 +1,6 @@
 
 <file path=word/document.xml><?xml version="1.0" encoding="utf-8"?>
-<w:document xmlns:wpc="http://schemas.microsoft.com/office/word/2010/wordprocessingCanvas" xmlns:cx="http://schemas.microsoft.com/office/drawing/2014/chartex" xmlns:cx1="http://schemas.microsoft.com/office/drawing/2015/9/8/chartex" xmlns:cx2="http://schemas.microsoft.com/office/drawing/2015/10/21/chartex" xmlns:cx3="http://schemas.microsoft.com/office/drawing/2016/5/9/chartex" xmlns:cx4="http://schemas.microsoft.com/office/drawing/2016/5/10/chartex" xmlns:cx5="http://schemas.microsoft.com/office/drawing/2016/5/11/chartex" xmlns:cx6="http://schemas.microsoft.com/office/drawing/2016/5/12/chartex" xmlns:cx7="http://schemas.microsoft.com/office/drawing/2016/5/13/chartex" xmlns:cx8="http://schemas.microsoft.com/office/drawing/2016/5/14/chartex" xmlns:mc="http://schemas.openxmlformats.org/markup-compatibility/2006" xmlns:aink="http://schemas.microsoft.com/office/drawing/2016/ink" xmlns:am3d="http://schemas.microsoft.com/office/drawing/2017/model3d" xmlns:o="urn:schemas-microsoft-com:office:office" xmlns:r="http://schemas.openxmlformats.org/officeDocument/2006/relationships" xmlns:m="http://schemas.openxmlformats.org/officeDocument/2006/math" xmlns:v="urn:schemas-microsoft-com:vml" xmlns:wp14="http://schemas.microsoft.com/office/word/2010/wordprocessingDrawing" xmlns:wp="http://schemas.openxmlformats.org/drawingml/2006/wordprocessingDrawing" xmlns:w10="urn:schemas-microsoft-com:office:word" xmlns:w="http://schemas.openxmlformats.org/wordprocessingml/2006/main" xmlns:w14="http://schemas.microsoft.com/office/word/2010/wordml" xmlns:w15="http://schemas.microsoft.com/office/word/2012/wordml" xmlns:w16cid="http://schemas.microsoft.com/office/word/2016/wordml/cid" xmlns:w16se="http://schemas.microsoft.com/office/word/2015/wordml/symex" xmlns:wpg="http://schemas.microsoft.com/office/word/2010/wordprocessingGroup" xmlns:wpi="http://schemas.microsoft.com/office/word/2010/wordprocessingInk" xmlns:wne="http://schemas.microsoft.com/office/word/2006/wordml" xmlns:wps="http://schemas.microsoft.com/office/word/2010/wordprocessingShape" mc:Ignorable="w14 w15 w16se w16cid wp14">
+<w:document xmlns:wpc="http://schemas.microsoft.com/office/word/2010/wordprocessingCanvas" xmlns:cx="http://schemas.microsoft.com/office/drawing/2014/chartex" xmlns:cx1="http://schemas.microsoft.com/office/drawing/2015/9/8/chartex" xmlns:cx2="http://schemas.microsoft.com/office/drawing/2015/10/21/chartex" xmlns:cx3="http://schemas.microsoft.com/office/drawing/2016/5/9/chartex" xmlns:cx4="http://schemas.microsoft.com/office/drawing/2016/5/10/chartex" xmlns:cx5="http://schemas.microsoft.com/office/drawing/2016/5/11/chartex" xmlns:cx6="http://schemas.microsoft.com/office/drawing/2016/5/12/chartex" xmlns:cx7="http://schemas.microsoft.com/office/drawing/2016/5/13/chartex" xmlns:cx8="http://schemas.microsoft.com/office/drawing/2016/5/14/chartex" xmlns:mc="http://schemas.openxmlformats.org/markup-compatibility/2006" xmlns:aink="http://schemas.microsoft.com/office/drawing/2016/ink" xmlns:am3d="http://schemas.microsoft.com/office/drawing/2017/model3d" xmlns:o="urn:schemas-microsoft-com:office:office" xmlns:r="http://schemas.openxmlformats.org/officeDocument/2006/relationships" xmlns:m="http://schemas.openxmlformats.org/officeDocument/2006/math" xmlns:v="urn:schemas-microsoft-com:vml" xmlns:wp14="http://schemas.microsoft.com/office/word/2010/wordprocessingDrawing" xmlns:wp="http://schemas.openxmlformats.org/drawingml/2006/wordprocessingDrawing" xmlns:w10="urn:schemas-microsoft-com:office:word" xmlns:w="http://schemas.openxmlformats.org/wordprocessingml/2006/main" xmlns:w14="http://schemas.microsoft.com/office/word/2010/wordml" xmlns:w15="http://schemas.microsoft.com/office/word/2012/wordml" xmlns:w16cex="http://schemas.microsoft.com/office/word/2018/wordml/cex" xmlns:w16cid="http://schemas.microsoft.com/office/word/2016/wordml/cid" xmlns:w16="http://schemas.microsoft.com/office/word/2018/wordml" xmlns:w16se="http://schemas.microsoft.com/office/word/2015/wordml/symex" xmlns:wpg="http://schemas.microsoft.com/office/word/2010/wordprocessingGroup" xmlns:wpi="http://schemas.microsoft.com/office/word/2010/wordprocessingInk" xmlns:wne="http://schemas.microsoft.com/office/word/2006/wordml" xmlns:wps="http://schemas.microsoft.com/office/word/2010/wordprocessingShape" mc:Ignorable="w14 w15 w16se w16cid w16 w16cex wp14">
   <w:body>
     <w:p>
       <w:pPr>
@@ -904,7 +904,7 @@
                 <w:noProof/>
                 <w:webHidden/>
               </w:rPr>
-              <w:t>8</w:t>
+              <w:t>9</w:t>
             </w:r>
             <w:r>
               <w:rPr>
@@ -972,7 +972,7 @@
                 <w:noProof/>
                 <w:webHidden/>
               </w:rPr>
-              <w:t>8</w:t>
+              <w:t>9</w:t>
             </w:r>
             <w:r>
               <w:rPr>
@@ -1108,7 +1108,7 @@
                 <w:noProof/>
                 <w:webHidden/>
               </w:rPr>
-              <w:t>9</w:t>
+              <w:t>10</w:t>
             </w:r>
             <w:r>
               <w:rPr>
@@ -1506,6 +1506,9 @@
         <w:t xml:space="preserve">dan </w:t>
       </w:r>
       <w:r>
+        <w:t xml:space="preserve">dan word je uitgelogd en </w:t>
+      </w:r>
+      <w:r>
         <w:t>d</w:t>
       </w:r>
       <w:r>
@@ -1847,10 +1850,13 @@
         <w:t xml:space="preserve">gedetailleerd de uren die je geboekt hebt </w:t>
       </w:r>
       <w:r>
-        <w:t xml:space="preserve">in die week. Indien mogelijk kun je </w:t>
-      </w:r>
-      <w:r>
-        <w:t>je uren voor die week boeken.</w:t>
+        <w:t xml:space="preserve">in die week. </w:t>
+      </w:r>
+      <w:r>
+        <w:t>Je hebt nu ook de mogelijkheid om de uren te boeken van die betreffende week</w:t>
+      </w:r>
+      <w:r>
+        <w:t>.</w:t>
       </w:r>
     </w:p>
     <w:p>
@@ -1864,7 +1870,13 @@
         <w:t>huidige</w:t>
       </w:r>
       <w:r>
-        <w:t xml:space="preserve"> maand vallen welke </w:t>
+        <w:t xml:space="preserve"> maand vallen welke</w:t>
+      </w:r>
+      <w:r>
+        <w:t xml:space="preserve"> dus</w:t>
+      </w:r>
+      <w:r>
+        <w:t xml:space="preserve"> </w:t>
       </w:r>
       <w:r>
         <w:t>nog niet</w:t>
@@ -1896,10 +1908,10 @@
           <w:noProof/>
         </w:rPr>
         <w:drawing>
-          <wp:inline distT="0" distB="0" distL="0" distR="0" wp14:anchorId="0A673CEB" wp14:editId="0C59EC97">
-            <wp:extent cx="5760720" cy="2058670"/>
+          <wp:inline distT="0" distB="0" distL="0" distR="0" wp14:anchorId="4CE8BEB8" wp14:editId="37FB7CC5">
+            <wp:extent cx="5760720" cy="2063115"/>
             <wp:effectExtent l="0" t="0" r="0" b="0"/>
-            <wp:docPr id="6" name="Afbeelding 6"/>
+            <wp:docPr id="9" name="Afbeelding 9"/>
             <wp:cNvGraphicFramePr>
               <a:graphicFrameLocks xmlns:a="http://schemas.openxmlformats.org/drawingml/2006/main" noChangeAspect="1"/>
             </wp:cNvGraphicFramePr>
@@ -1919,7 +1931,7 @@
                   <pic:spPr>
                     <a:xfrm>
                       <a:off x="0" y="0"/>
-                      <a:ext cx="5760720" cy="2058670"/>
+                      <a:ext cx="5760720" cy="2063115"/>
                     </a:xfrm>
                     <a:prstGeom prst="rect">
                       <a:avLst/>
@@ -1971,10 +1983,10 @@
           <w:noProof/>
         </w:rPr>
         <w:drawing>
-          <wp:inline distT="0" distB="0" distL="0" distR="0" wp14:anchorId="53C57919" wp14:editId="7494A205">
-            <wp:extent cx="5760720" cy="1566545"/>
-            <wp:effectExtent l="0" t="0" r="0" b="0"/>
-            <wp:docPr id="7" name="Afbeelding 7"/>
+          <wp:inline distT="0" distB="0" distL="0" distR="0" wp14:anchorId="04F146BB" wp14:editId="0441C18C">
+            <wp:extent cx="5760720" cy="1560830"/>
+            <wp:effectExtent l="0" t="0" r="0" b="1270"/>
+            <wp:docPr id="10" name="Afbeelding 10"/>
             <wp:cNvGraphicFramePr>
               <a:graphicFrameLocks xmlns:a="http://schemas.openxmlformats.org/drawingml/2006/main" noChangeAspect="1"/>
             </wp:cNvGraphicFramePr>
@@ -1994,7 +2006,7 @@
                   <pic:spPr>
                     <a:xfrm>
                       <a:off x="0" y="0"/>
-                      <a:ext cx="5760720" cy="1566545"/>
+                      <a:ext cx="5760720" cy="1560830"/>
                     </a:xfrm>
                     <a:prstGeom prst="rect">
                       <a:avLst/>
@@ -2070,10 +2082,10 @@
           <w:noProof/>
         </w:rPr>
         <w:drawing>
-          <wp:inline distT="0" distB="0" distL="0" distR="0" wp14:anchorId="73141428" wp14:editId="47AA7B73">
-            <wp:extent cx="5760720" cy="1795780"/>
+          <wp:inline distT="0" distB="0" distL="0" distR="0" wp14:anchorId="66ECE746" wp14:editId="04610A21">
+            <wp:extent cx="5760720" cy="1737995"/>
             <wp:effectExtent l="0" t="0" r="0" b="0"/>
-            <wp:docPr id="18" name="Afbeelding 18"/>
+            <wp:docPr id="11" name="Afbeelding 11"/>
             <wp:cNvGraphicFramePr>
               <a:graphicFrameLocks xmlns:a="http://schemas.openxmlformats.org/drawingml/2006/main" noChangeAspect="1"/>
             </wp:cNvGraphicFramePr>
@@ -2093,7 +2105,7 @@
                   <pic:spPr>
                     <a:xfrm>
                       <a:off x="0" y="0"/>
-                      <a:ext cx="5760720" cy="1795780"/>
+                      <a:ext cx="5760720" cy="1737995"/>
                     </a:xfrm>
                     <a:prstGeom prst="rect">
                       <a:avLst/>
@@ -2122,10 +2134,10 @@
           <w:noProof/>
         </w:rPr>
         <w:drawing>
-          <wp:inline distT="0" distB="0" distL="0" distR="0" wp14:anchorId="568AC6EB" wp14:editId="38E8A478">
-            <wp:extent cx="5760720" cy="1563370"/>
+          <wp:inline distT="0" distB="0" distL="0" distR="0" wp14:anchorId="0B478AA5" wp14:editId="4791F1D3">
+            <wp:extent cx="5760720" cy="1569085"/>
             <wp:effectExtent l="0" t="0" r="0" b="0"/>
-            <wp:docPr id="19" name="Afbeelding 19"/>
+            <wp:docPr id="13" name="Afbeelding 13"/>
             <wp:cNvGraphicFramePr>
               <a:graphicFrameLocks xmlns:a="http://schemas.openxmlformats.org/drawingml/2006/main" noChangeAspect="1"/>
             </wp:cNvGraphicFramePr>
@@ -2145,7 +2157,7 @@
                   <pic:spPr>
                     <a:xfrm>
                       <a:off x="0" y="0"/>
-                      <a:ext cx="5760720" cy="1563370"/>
+                      <a:ext cx="5760720" cy="1569085"/>
                     </a:xfrm>
                     <a:prstGeom prst="rect">
                       <a:avLst/>
@@ -2286,6 +2298,9 @@
       <w:r>
         <w:t xml:space="preserve"> te klikken</w:t>
       </w:r>
+      <w:r>
+        <w:t>. Wanneer je een week gesaved hebt dan kun je later nog wijzigingen aanbrengen voor die week.</w:t>
+      </w:r>
     </w:p>
     <w:p>
       <w:pPr>
@@ -2300,17 +2315,7 @@
           <w:b/>
           <w:bCs/>
         </w:rPr>
-        <w:t>ure</w:t>
-      </w:r>
-      <w:bookmarkStart w:id="10" w:name="_GoBack"/>
-      <w:bookmarkEnd w:id="10"/>
-      <w:r>
-        <w:rPr>
-          <w:rStyle w:val="Kop3Char"/>
-          <w:b/>
-          <w:bCs/>
-        </w:rPr>
-        <w:t>n</w:t>
+        <w:t>uren</w:t>
       </w:r>
     </w:p>
     <w:p>
@@ -2324,45 +2329,20 @@
         <w:t xml:space="preserve">nd </w:t>
       </w:r>
       <w:r>
-        <w:t>approven. Wanneer deze approved zijn kunnen de</w:t>
-      </w:r>
-      <w:r>
-        <w:t>ze uren niet meer ge</w:t>
-      </w:r>
-      <w:r>
-        <w:t>w</w:t>
-      </w:r>
-      <w:r>
-        <w:t>ijzigd worden. De invoervelden zijn dan uitgegrijsd.</w:t>
-      </w:r>
-    </w:p>
-    <w:p>
-      <w:r>
-        <w:t>Nadat de uren approved zijn ontvang je een mail met tevens een overzicht van de uren over de maand die approved is</w:t>
-      </w:r>
-      <w:r>
-        <w:t>.</w:t>
-      </w:r>
-    </w:p>
-    <w:p>
-      <w:r>
-        <w:t xml:space="preserve">Het kan echter voorkomen dat de administratie de uren niet goedkeurt om wat voor reden dan ook. Je zal dan ook een mail ontvangen met daarin de reden van afkeuring. De invoervelden zullen niet </w:t>
-      </w:r>
-      <w:r>
+        <w:t xml:space="preserve">approven. </w:t>
+      </w:r>
+    </w:p>
+    <w:p>
+      <w:r>
+        <w:rPr>
+          <w:noProof/>
+        </w:rPr>
         <w:lastRenderedPageBreak/>
-        <w:t>uitgegrijsd zijn zodat je je kunt aanpassen. Herstel dit zo spoedig mogelijk en laat de administratie weten dat je het aangepast hebt zodat het opnieuw beoordeeld kan worden.</w:t>
-      </w:r>
-    </w:p>
-    <w:p>
-      <w:r>
-        <w:rPr>
-          <w:noProof/>
-        </w:rPr>
         <w:drawing>
-          <wp:inline distT="0" distB="0" distL="0" distR="0" wp14:anchorId="7E6F1DE8" wp14:editId="0E44878F">
-            <wp:extent cx="5760720" cy="1563370"/>
-            <wp:effectExtent l="0" t="0" r="0" b="0"/>
-            <wp:docPr id="20" name="Afbeelding 20"/>
+          <wp:inline distT="0" distB="0" distL="0" distR="0" wp14:anchorId="26F79BB5" wp14:editId="5563C9DC">
+            <wp:extent cx="5760720" cy="2049780"/>
+            <wp:effectExtent l="0" t="0" r="0" b="7620"/>
+            <wp:docPr id="16" name="Afbeelding 16"/>
             <wp:cNvGraphicFramePr>
               <a:graphicFrameLocks xmlns:a="http://schemas.openxmlformats.org/drawingml/2006/main" noChangeAspect="1"/>
             </wp:cNvGraphicFramePr>
@@ -2382,7 +2362,7 @@
                   <pic:spPr>
                     <a:xfrm>
                       <a:off x="0" y="0"/>
-                      <a:ext cx="5760720" cy="1563370"/>
+                      <a:ext cx="5760720" cy="2049780"/>
                     </a:xfrm>
                     <a:prstGeom prst="rect">
                       <a:avLst/>
@@ -2396,47 +2376,29 @@
       </w:r>
     </w:p>
     <w:p>
-      <w:pPr>
-        <w:pStyle w:val="Kop2"/>
-      </w:pPr>
-      <w:bookmarkStart w:id="11" w:name="_Toc35371380"/>
-      <w:r>
-        <w:t>Mijn verlofuren</w:t>
-      </w:r>
-      <w:bookmarkEnd w:id="11"/>
-    </w:p>
-    <w:p>
-      <w:r>
-        <w:t xml:space="preserve">Hier zie je in één oogopslag </w:t>
-      </w:r>
-      <w:r>
-        <w:t xml:space="preserve">hoeveel verlofuren je hebt opgenomen en </w:t>
-      </w:r>
-      <w:r>
-        <w:t xml:space="preserve">op </w:t>
-      </w:r>
-      <w:r>
-        <w:t>welke dagen dat is geweest.</w:t>
-      </w:r>
-    </w:p>
-    <w:p>
-      <w:r>
-        <w:t xml:space="preserve">Tevens zie je </w:t>
-      </w:r>
-      <w:r>
-        <w:t>je</w:t>
-      </w:r>
-      <w:r>
-        <w:t xml:space="preserve"> </w:t>
-      </w:r>
-      <w:r>
-        <w:t xml:space="preserve">huidige </w:t>
-      </w:r>
-      <w:r>
-        <w:t>sald</w:t>
-      </w:r>
-      <w:r>
-        <w:t>o wat je nog op kunt nemen.</w:t>
+      <w:r>
+        <w:t xml:space="preserve">Wanneer </w:t>
+      </w:r>
+      <w:r>
+        <w:t>de maand approved is</w:t>
+      </w:r>
+      <w:r>
+        <w:t xml:space="preserve"> kunnen de</w:t>
+      </w:r>
+      <w:r>
+        <w:t xml:space="preserve"> uren</w:t>
+      </w:r>
+      <w:r>
+        <w:t xml:space="preserve"> van die betreffende maand</w:t>
+      </w:r>
+      <w:r>
+        <w:t xml:space="preserve"> niet meer ge</w:t>
+      </w:r>
+      <w:r>
+        <w:t>w</w:t>
+      </w:r>
+      <w:r>
+        <w:t>ijzigd worden. De invoervelden zijn dan uitgegrijsd.</w:t>
       </w:r>
     </w:p>
     <w:p>
@@ -2445,10 +2407,10 @@
           <w:noProof/>
         </w:rPr>
         <w:drawing>
-          <wp:inline distT="0" distB="0" distL="0" distR="0" wp14:anchorId="7F5C0672" wp14:editId="41856FA7">
-            <wp:extent cx="5760720" cy="2154555"/>
+          <wp:inline distT="0" distB="0" distL="0" distR="0" wp14:anchorId="0E7F4C0B" wp14:editId="406DAC79">
+            <wp:extent cx="5760720" cy="1638935"/>
             <wp:effectExtent l="0" t="0" r="0" b="0"/>
-            <wp:docPr id="22" name="Afbeelding 22"/>
+            <wp:docPr id="17" name="Afbeelding 17"/>
             <wp:cNvGraphicFramePr>
               <a:graphicFrameLocks xmlns:a="http://schemas.openxmlformats.org/drawingml/2006/main" noChangeAspect="1"/>
             </wp:cNvGraphicFramePr>
@@ -2468,7 +2430,7 @@
                   <pic:spPr>
                     <a:xfrm>
                       <a:off x="0" y="0"/>
-                      <a:ext cx="5760720" cy="2154555"/>
+                      <a:ext cx="5760720" cy="1638935"/>
                     </a:xfrm>
                     <a:prstGeom prst="rect">
                       <a:avLst/>
@@ -2482,21 +2444,11 @@
       </w:r>
     </w:p>
     <w:p>
-      <w:pPr>
-        <w:pStyle w:val="Kop2"/>
-      </w:pPr>
-      <w:bookmarkStart w:id="12" w:name="_Toc35371381"/>
-      <w:r>
-        <w:t xml:space="preserve">Mijn geboekte </w:t>
-      </w:r>
-      <w:r>
-        <w:t>uren per maand</w:t>
-      </w:r>
-      <w:bookmarkEnd w:id="12"/>
-    </w:p>
-    <w:p>
-      <w:r>
-        <w:t>Overzicht van al je geboekte uren per urensoort per maand.</w:t>
+      <w:r>
+        <w:t>Nadat de uren approved zijn ontvang je een mail met tevens een overzicht van de uren over de maand die approved is</w:t>
+      </w:r>
+      <w:r>
+        <w:t>.</w:t>
       </w:r>
     </w:p>
     <w:p>
@@ -2505,10 +2457,10 @@
           <w:noProof/>
         </w:rPr>
         <w:drawing>
-          <wp:inline distT="0" distB="0" distL="0" distR="0" wp14:anchorId="2821CF45" wp14:editId="0AE33A66">
-            <wp:extent cx="5760720" cy="1567180"/>
-            <wp:effectExtent l="0" t="0" r="0" b="0"/>
-            <wp:docPr id="23" name="Afbeelding 23"/>
+          <wp:inline distT="0" distB="0" distL="0" distR="0" wp14:anchorId="6C1400EE" wp14:editId="41C3BB7A">
+            <wp:extent cx="5760720" cy="2300605"/>
+            <wp:effectExtent l="0" t="0" r="0" b="4445"/>
+            <wp:docPr id="27" name="Afbeelding 27"/>
             <wp:cNvGraphicFramePr>
               <a:graphicFrameLocks xmlns:a="http://schemas.openxmlformats.org/drawingml/2006/main" noChangeAspect="1"/>
             </wp:cNvGraphicFramePr>
@@ -2528,7 +2480,7 @@
                   <pic:spPr>
                     <a:xfrm>
                       <a:off x="0" y="0"/>
-                      <a:ext cx="5760720" cy="1567180"/>
+                      <a:ext cx="5760720" cy="2300605"/>
                     </a:xfrm>
                     <a:prstGeom prst="rect">
                       <a:avLst/>
@@ -2543,54 +2495,58 @@
     </w:p>
     <w:p>
       <w:r>
-        <w:t xml:space="preserve">Zie je uren in </w:t>
-      </w:r>
-      <w:r>
-        <w:rPr>
-          <w:i/>
-          <w:iCs/>
-        </w:rPr>
-        <w:t>italic</w:t>
-      </w:r>
-      <w:r>
-        <w:t xml:space="preserve"> staan </w:t>
-      </w:r>
-      <w:r>
-        <w:t>dan zijn</w:t>
-      </w:r>
-      <w:r>
-        <w:t xml:space="preserve"> die uren nog niet approve</w:t>
-      </w:r>
-      <w:r>
-        <w:t>d</w:t>
-      </w:r>
-      <w:r>
-        <w:t>.</w:t>
+        <w:t xml:space="preserve">Het kan echter voorkomen dat de administratie de uren niet goedkeurt om wat voor reden dan ook. Je zal dan ook een mail ontvangen met daarin de reden van afkeuring. De invoervelden zullen niet uitgegrijsd zijn zodat je </w:t>
+      </w:r>
+      <w:r>
+        <w:t>de uren nog</w:t>
+      </w:r>
+      <w:r>
+        <w:t xml:space="preserve"> kunt aanpassen. Herstel dit zo spoedig mogelijk en laat de administratie weten dat je het aangepast hebt zodat het opnieuw beoordeeld kan worden.</w:t>
       </w:r>
     </w:p>
     <w:p>
       <w:pPr>
         <w:pStyle w:val="Kop2"/>
       </w:pPr>
-      <w:bookmarkStart w:id="13" w:name="_Toc35371382"/>
+      <w:bookmarkStart w:id="10" w:name="_Toc35371380"/>
       <w:r>
         <w:lastRenderedPageBreak/>
-        <w:t>Mijn profiel</w:t>
-      </w:r>
-      <w:bookmarkEnd w:id="13"/>
-    </w:p>
-    <w:p>
-      <w:r>
-        <w:t>Via deze keuze kun je de gegevens van jouw profiel wijzigen voor zover je geautoriseerd bent voor het te wijzigen veld.</w:t>
-      </w:r>
-      <w:r>
-        <w:t xml:space="preserve"> Je </w:t>
-      </w:r>
-      <w:r>
-        <w:t>hebt hier ook de mogelijkheid om je wachtwoord te wijzigen</w:t>
-      </w:r>
-      <w:r>
-        <w:t>.</w:t>
+        <w:t>Mijn verlofuren</w:t>
+      </w:r>
+      <w:bookmarkEnd w:id="10"/>
+    </w:p>
+    <w:p>
+      <w:r>
+        <w:t xml:space="preserve">Hier zie je in één oogopslag </w:t>
+      </w:r>
+      <w:r>
+        <w:t xml:space="preserve">hoeveel verlofuren je hebt opgenomen en </w:t>
+      </w:r>
+      <w:r>
+        <w:t xml:space="preserve">op </w:t>
+      </w:r>
+      <w:r>
+        <w:t>welke dagen dat is geweest.</w:t>
+      </w:r>
+    </w:p>
+    <w:p>
+      <w:r>
+        <w:t xml:space="preserve">Tevens zie je </w:t>
+      </w:r>
+      <w:r>
+        <w:t>je</w:t>
+      </w:r>
+      <w:r>
+        <w:t xml:space="preserve"> </w:t>
+      </w:r>
+      <w:r>
+        <w:t xml:space="preserve">huidige </w:t>
+      </w:r>
+      <w:r>
+        <w:t>sald</w:t>
+      </w:r>
+      <w:r>
+        <w:t>o wat je nog op kunt nemen.</w:t>
       </w:r>
     </w:p>
     <w:p>
@@ -2599,10 +2555,10 @@
           <w:noProof/>
         </w:rPr>
         <w:drawing>
-          <wp:inline distT="0" distB="0" distL="0" distR="0" wp14:anchorId="5DC7BCB4" wp14:editId="4FA9DF9B">
-            <wp:extent cx="5760720" cy="2084705"/>
-            <wp:effectExtent l="0" t="0" r="0" b="0"/>
-            <wp:docPr id="24" name="Afbeelding 24"/>
+          <wp:inline distT="0" distB="0" distL="0" distR="0" wp14:anchorId="2BEE6124" wp14:editId="2720AA69">
+            <wp:extent cx="5760720" cy="2374265"/>
+            <wp:effectExtent l="0" t="0" r="0" b="6985"/>
+            <wp:docPr id="21" name="Afbeelding 21"/>
             <wp:cNvGraphicFramePr>
               <a:graphicFrameLocks xmlns:a="http://schemas.openxmlformats.org/drawingml/2006/main" noChangeAspect="1"/>
             </wp:cNvGraphicFramePr>
@@ -2622,7 +2578,7 @@
                   <pic:spPr>
                     <a:xfrm>
                       <a:off x="0" y="0"/>
-                      <a:ext cx="5760720" cy="2084705"/>
+                      <a:ext cx="5760720" cy="2374265"/>
                     </a:xfrm>
                     <a:prstGeom prst="rect">
                       <a:avLst/>
@@ -2636,181 +2592,324 @@
       </w:r>
     </w:p>
     <w:p>
-      <w:r>
-        <w:rPr>
-          <w:b/>
-          <w:bCs/>
-        </w:rPr>
-        <w:t>username</w:t>
-      </w:r>
-      <w:r>
-        <w:t xml:space="preserve"> – Je gebruikersnaam waarmee je inlogt</w:t>
-      </w:r>
-      <w:r>
-        <w:br/>
-      </w:r>
-      <w:r>
-        <w:rPr>
-          <w:b/>
-          <w:bCs/>
-        </w:rPr>
-        <w:t>Wachtwoord</w:t>
-      </w:r>
-      <w:r>
-        <w:t xml:space="preserve"> </w:t>
-      </w:r>
-      <w:r>
-        <w:t>–</w:t>
-      </w:r>
-      <w:r>
-        <w:t xml:space="preserve"> </w:t>
-      </w:r>
-      <w:r>
-        <w:t>je nieuwe wachtwoord</w:t>
-      </w:r>
-      <w:r>
-        <w:br/>
-      </w:r>
-      <w:r>
-        <w:rPr>
-          <w:b/>
-          <w:bCs/>
-        </w:rPr>
-        <w:t>Confirm</w:t>
-      </w:r>
-      <w:r>
-        <w:t xml:space="preserve"> – Vul nogmaals je nieuwe wachtwoord in ter verificatie</w:t>
-      </w:r>
-      <w:r>
-        <w:br/>
-      </w:r>
-      <w:r>
-        <w:rPr>
-          <w:b/>
-          <w:bCs/>
-        </w:rPr>
-        <w:t>Admin</w:t>
-      </w:r>
-      <w:r>
-        <w:t xml:space="preserve"> – Indicatie of je admin-rechten hebt waardoor je meer </w:t>
-      </w:r>
-      <w:r>
-        <w:t>autorisaties hebt</w:t>
-      </w:r>
-      <w:r>
-        <w:br/>
-      </w:r>
-      <w:r>
-        <w:rPr>
-          <w:b/>
-          <w:bCs/>
-        </w:rPr>
-        <w:t>Approven</w:t>
-      </w:r>
-      <w:r>
-        <w:t xml:space="preserve"> – Indicatie of je rechten hebt om uren te approven</w:t>
-      </w:r>
-      <w:r>
-        <w:br/>
-      </w:r>
-      <w:r>
-        <w:rPr>
-          <w:b/>
-          <w:bCs/>
-        </w:rPr>
-        <w:t>Voornaam</w:t>
-      </w:r>
-      <w:r>
-        <w:t xml:space="preserve"> – Je voornaam</w:t>
-      </w:r>
-      <w:r>
-        <w:br/>
-      </w:r>
-      <w:r>
-        <w:rPr>
-          <w:b/>
-          <w:bCs/>
-        </w:rPr>
-        <w:t>Tussenvoegsel</w:t>
-      </w:r>
-      <w:r>
-        <w:t xml:space="preserve"> – Eventueel je tussenvoegsel</w:t>
-      </w:r>
-      <w:r>
-        <w:br/>
-      </w:r>
-      <w:r>
-        <w:rPr>
-          <w:b/>
-          <w:bCs/>
-        </w:rPr>
-        <w:t>Achternaam</w:t>
-      </w:r>
-      <w:r>
-        <w:t xml:space="preserve"> – Je achternaam</w:t>
-      </w:r>
-      <w:r>
-        <w:br/>
-      </w:r>
-      <w:r>
-        <w:rPr>
-          <w:b/>
-          <w:bCs/>
-        </w:rPr>
-        <w:t>Email</w:t>
-      </w:r>
-      <w:r>
-        <w:t xml:space="preserve"> – Je emailadres waarnaar de correspondentie gemaild word</w:t>
-      </w:r>
-      <w:r>
-        <w:t>t</w:t>
-      </w:r>
-      <w:r>
-        <w:br/>
-      </w:r>
-      <w:r>
-        <w:rPr>
-          <w:b/>
-          <w:bCs/>
-        </w:rPr>
-        <w:t>In</w:t>
-      </w:r>
-      <w:r>
-        <w:t xml:space="preserve"> </w:t>
-      </w:r>
-      <w:r>
-        <w:rPr>
-          <w:b/>
-          <w:bCs/>
-        </w:rPr>
-        <w:t>dienst</w:t>
-      </w:r>
-      <w:r>
-        <w:t xml:space="preserve"> – Indicatie of je nog in dienst bent.</w:t>
-      </w:r>
-      <w:r>
-        <w:br/>
-      </w:r>
-      <w:r>
-        <w:rPr>
-          <w:b/>
-          <w:bCs/>
-        </w:rPr>
-        <w:t>Uren invullen</w:t>
-      </w:r>
-      <w:r>
-        <w:t xml:space="preserve"> – Indicatie of je elke maand verplicht uren in moet vullen</w:t>
-      </w:r>
-    </w:p>
-    <w:p>
       <w:pPr>
         <w:pStyle w:val="Kop2"/>
       </w:pPr>
-      <w:bookmarkStart w:id="14" w:name="_Toc35371383"/>
+      <w:bookmarkStart w:id="11" w:name="_Toc35371381"/>
+      <w:r>
+        <w:t xml:space="preserve">Mijn geboekte </w:t>
+      </w:r>
+      <w:r>
+        <w:t>uren per maand</w:t>
+      </w:r>
+      <w:bookmarkEnd w:id="11"/>
+    </w:p>
+    <w:p>
+      <w:r>
+        <w:t>Overzicht van al je geboekte uren per urensoort per maand.</w:t>
+      </w:r>
+      <w:r>
+        <w:t xml:space="preserve"> De </w:t>
+      </w:r>
+      <w:r>
+        <w:t xml:space="preserve">uren in </w:t>
+      </w:r>
+      <w:r>
+        <w:rPr>
+          <w:i/>
+          <w:iCs/>
+        </w:rPr>
+        <w:t>italic</w:t>
+      </w:r>
+      <w:r>
+        <w:t xml:space="preserve"> staan dan zijn die uren nog niet approved.</w:t>
+      </w:r>
+    </w:p>
+    <w:p>
+      <w:r>
+        <w:rPr>
+          <w:noProof/>
+        </w:rPr>
+        <w:drawing>
+          <wp:inline distT="0" distB="0" distL="0" distR="0" wp14:anchorId="13B64068" wp14:editId="0427057B">
+            <wp:extent cx="5760720" cy="1569085"/>
+            <wp:effectExtent l="0" t="0" r="0" b="0"/>
+            <wp:docPr id="25" name="Afbeelding 25"/>
+            <wp:cNvGraphicFramePr>
+              <a:graphicFrameLocks xmlns:a="http://schemas.openxmlformats.org/drawingml/2006/main" noChangeAspect="1"/>
+            </wp:cNvGraphicFramePr>
+            <a:graphic xmlns:a="http://schemas.openxmlformats.org/drawingml/2006/main">
+              <a:graphicData uri="http://schemas.openxmlformats.org/drawingml/2006/picture">
+                <pic:pic xmlns:pic="http://schemas.openxmlformats.org/drawingml/2006/picture">
+                  <pic:nvPicPr>
+                    <pic:cNvPr id="1" name=""/>
+                    <pic:cNvPicPr/>
+                  </pic:nvPicPr>
+                  <pic:blipFill>
+                    <a:blip r:embed="rId24"/>
+                    <a:stretch>
+                      <a:fillRect/>
+                    </a:stretch>
+                  </pic:blipFill>
+                  <pic:spPr>
+                    <a:xfrm>
+                      <a:off x="0" y="0"/>
+                      <a:ext cx="5760720" cy="1569085"/>
+                    </a:xfrm>
+                    <a:prstGeom prst="rect">
+                      <a:avLst/>
+                    </a:prstGeom>
+                  </pic:spPr>
+                </pic:pic>
+              </a:graphicData>
+            </a:graphic>
+          </wp:inline>
+        </w:drawing>
+      </w:r>
+    </w:p>
+    <w:p>
+      <w:pPr>
+        <w:pStyle w:val="Kop2"/>
+      </w:pPr>
+      <w:bookmarkStart w:id="12" w:name="_Toc35371382"/>
+      <w:r>
+        <w:t>Mijn profiel</w:t>
+      </w:r>
+      <w:bookmarkEnd w:id="12"/>
+    </w:p>
+    <w:p>
+      <w:r>
+        <w:t>Via deze keuze kun je de gegevens van jouw profiel wijzigen voor zover je geautoriseerd bent voor het te wijzigen veld.</w:t>
+      </w:r>
+      <w:r>
+        <w:t xml:space="preserve"> Je </w:t>
+      </w:r>
+      <w:r>
+        <w:t>hebt hier ook de mogelijkheid om je wachtwoord te wijzigen</w:t>
+      </w:r>
+      <w:r>
+        <w:t>.</w:t>
+      </w:r>
+    </w:p>
+    <w:p>
+      <w:r>
+        <w:rPr>
+          <w:noProof/>
+        </w:rPr>
+        <w:lastRenderedPageBreak/>
+        <w:drawing>
+          <wp:inline distT="0" distB="0" distL="0" distR="0" wp14:anchorId="5F59010F" wp14:editId="020B7CE1">
+            <wp:extent cx="5760720" cy="2065655"/>
+            <wp:effectExtent l="0" t="0" r="0" b="0"/>
+            <wp:docPr id="26" name="Afbeelding 26"/>
+            <wp:cNvGraphicFramePr>
+              <a:graphicFrameLocks xmlns:a="http://schemas.openxmlformats.org/drawingml/2006/main" noChangeAspect="1"/>
+            </wp:cNvGraphicFramePr>
+            <a:graphic xmlns:a="http://schemas.openxmlformats.org/drawingml/2006/main">
+              <a:graphicData uri="http://schemas.openxmlformats.org/drawingml/2006/picture">
+                <pic:pic xmlns:pic="http://schemas.openxmlformats.org/drawingml/2006/picture">
+                  <pic:nvPicPr>
+                    <pic:cNvPr id="1" name=""/>
+                    <pic:cNvPicPr/>
+                  </pic:nvPicPr>
+                  <pic:blipFill>
+                    <a:blip r:embed="rId25"/>
+                    <a:stretch>
+                      <a:fillRect/>
+                    </a:stretch>
+                  </pic:blipFill>
+                  <pic:spPr>
+                    <a:xfrm>
+                      <a:off x="0" y="0"/>
+                      <a:ext cx="5760720" cy="2065655"/>
+                    </a:xfrm>
+                    <a:prstGeom prst="rect">
+                      <a:avLst/>
+                    </a:prstGeom>
+                  </pic:spPr>
+                </pic:pic>
+              </a:graphicData>
+            </a:graphic>
+          </wp:inline>
+        </w:drawing>
+      </w:r>
+    </w:p>
+    <w:p>
+      <w:r>
+        <w:rPr>
+          <w:b/>
+          <w:bCs/>
+        </w:rPr>
+        <w:t>username</w:t>
+      </w:r>
+      <w:r>
+        <w:t xml:space="preserve"> – Je gebruikersnaam waarmee je inlogt</w:t>
+      </w:r>
+      <w:r>
+        <w:br/>
+      </w:r>
+      <w:r>
+        <w:rPr>
+          <w:b/>
+          <w:bCs/>
+        </w:rPr>
+        <w:t>Wachtwoord</w:t>
+      </w:r>
+      <w:r>
+        <w:t xml:space="preserve"> </w:t>
+      </w:r>
+      <w:r>
+        <w:t>–</w:t>
+      </w:r>
+      <w:r>
+        <w:t xml:space="preserve"> </w:t>
+      </w:r>
+      <w:r>
+        <w:t>je nieuwe wachtwoord</w:t>
+      </w:r>
+      <w:r>
+        <w:br/>
+      </w:r>
+      <w:r>
+        <w:rPr>
+          <w:b/>
+          <w:bCs/>
+        </w:rPr>
+        <w:t>Confirm</w:t>
+      </w:r>
+      <w:r>
+        <w:t xml:space="preserve"> – Vul nogmaals je nieuwe wachtwoord in ter verificatie</w:t>
+      </w:r>
+      <w:r>
+        <w:br/>
+      </w:r>
+      <w:r>
+        <w:rPr>
+          <w:b/>
+          <w:bCs/>
+        </w:rPr>
+        <w:t>Admin</w:t>
+      </w:r>
+      <w:r>
+        <w:t xml:space="preserve"> – Indicatie of je admin-rechten hebt waardoor je meer </w:t>
+      </w:r>
+      <w:r>
+        <w:t>autorisaties hebt</w:t>
+      </w:r>
+      <w:r>
+        <w:br/>
+      </w:r>
+      <w:r>
+        <w:rPr>
+          <w:b/>
+          <w:bCs/>
+        </w:rPr>
+        <w:t>Approven</w:t>
+      </w:r>
+      <w:r>
+        <w:t xml:space="preserve"> – Indicatie of je rechten hebt om uren te approven</w:t>
+      </w:r>
+      <w:r>
+        <w:br/>
+      </w:r>
+      <w:r>
+        <w:rPr>
+          <w:b/>
+          <w:bCs/>
+        </w:rPr>
+        <w:t>Voornaam</w:t>
+      </w:r>
+      <w:r>
+        <w:t xml:space="preserve"> – Je voornaam</w:t>
+      </w:r>
+      <w:r>
+        <w:br/>
+      </w:r>
+      <w:r>
+        <w:rPr>
+          <w:b/>
+          <w:bCs/>
+        </w:rPr>
+        <w:t>Tussenvoegsel</w:t>
+      </w:r>
+      <w:r>
+        <w:t xml:space="preserve"> – Eventueel je tussenvoegsel</w:t>
+      </w:r>
+      <w:r>
+        <w:br/>
+      </w:r>
+      <w:r>
+        <w:rPr>
+          <w:b/>
+          <w:bCs/>
+        </w:rPr>
+        <w:t>Achternaam</w:t>
+      </w:r>
+      <w:r>
+        <w:t xml:space="preserve"> – Je achternaam</w:t>
+      </w:r>
+      <w:r>
+        <w:br/>
+      </w:r>
+      <w:r>
+        <w:rPr>
+          <w:b/>
+          <w:bCs/>
+        </w:rPr>
+        <w:t>Email</w:t>
+      </w:r>
+      <w:r>
+        <w:t xml:space="preserve"> – Je emailadres waarnaar de correspondentie gemaild word</w:t>
+      </w:r>
+      <w:r>
+        <w:t>t</w:t>
+      </w:r>
+      <w:r>
+        <w:br/>
+      </w:r>
+      <w:r>
+        <w:rPr>
+          <w:b/>
+          <w:bCs/>
+        </w:rPr>
+        <w:t>In</w:t>
+      </w:r>
+      <w:r>
+        <w:t xml:space="preserve"> </w:t>
+      </w:r>
+      <w:r>
+        <w:rPr>
+          <w:b/>
+          <w:bCs/>
+        </w:rPr>
+        <w:t>dienst</w:t>
+      </w:r>
+      <w:r>
+        <w:t xml:space="preserve"> – Indicatie of je nog in dienst bent.</w:t>
+      </w:r>
+      <w:r>
+        <w:br/>
+      </w:r>
+      <w:r>
+        <w:rPr>
+          <w:b/>
+          <w:bCs/>
+        </w:rPr>
+        <w:t>Uren invullen</w:t>
+      </w:r>
+      <w:r>
+        <w:t xml:space="preserve"> – Indicatie of je elke maand verplicht uren in moet vullen</w:t>
+      </w:r>
+    </w:p>
+    <w:p>
+      <w:pPr>
+        <w:pStyle w:val="Kop2"/>
+      </w:pPr>
+      <w:bookmarkStart w:id="13" w:name="_Toc35371383"/>
       <w:r>
         <w:t>Download de handleiding</w:t>
       </w:r>
-      <w:bookmarkEnd w:id="14"/>
+      <w:bookmarkEnd w:id="13"/>
     </w:p>
     <w:p>
       <w:r>
@@ -2818,8 +2917,8 @@
       </w:r>
     </w:p>
     <w:sectPr>
-      <w:headerReference w:type="default" r:id="rId24"/>
-      <w:footerReference w:type="default" r:id="rId25"/>
+      <w:headerReference w:type="default" r:id="rId26"/>
+      <w:footerReference w:type="default" r:id="rId27"/>
       <w:pgSz w:w="11906" w:h="16838"/>
       <w:pgMar w:top="1417" w:right="1417" w:bottom="1417" w:left="1417" w:header="708" w:footer="708" w:gutter="0"/>
       <w:cols w:space="708"/>
@@ -2831,7 +2930,7 @@
 </file>
 
 <file path=word/endnotes.xml><?xml version="1.0" encoding="utf-8"?>
-<w:endnotes xmlns:wpc="http://schemas.microsoft.com/office/word/2010/wordprocessingCanvas" xmlns:cx="http://schemas.microsoft.com/office/drawing/2014/chartex" xmlns:cx1="http://schemas.microsoft.com/office/drawing/2015/9/8/chartex" xmlns:cx2="http://schemas.microsoft.com/office/drawing/2015/10/21/chartex" xmlns:cx3="http://schemas.microsoft.com/office/drawing/2016/5/9/chartex" xmlns:cx4="http://schemas.microsoft.com/office/drawing/2016/5/10/chartex" xmlns:cx5="http://schemas.microsoft.com/office/drawing/2016/5/11/chartex" xmlns:cx6="http://schemas.microsoft.com/office/drawing/2016/5/12/chartex" xmlns:cx7="http://schemas.microsoft.com/office/drawing/2016/5/13/chartex" xmlns:cx8="http://schemas.microsoft.com/office/drawing/2016/5/14/chartex" xmlns:mc="http://schemas.openxmlformats.org/markup-compatibility/2006" xmlns:aink="http://schemas.microsoft.com/office/drawing/2016/ink" xmlns:am3d="http://schemas.microsoft.com/office/drawing/2017/model3d" xmlns:o="urn:schemas-microsoft-com:office:office" xmlns:r="http://schemas.openxmlformats.org/officeDocument/2006/relationships" xmlns:m="http://schemas.openxmlformats.org/officeDocument/2006/math" xmlns:v="urn:schemas-microsoft-com:vml" xmlns:wp14="http://schemas.microsoft.com/office/word/2010/wordprocessingDrawing" xmlns:wp="http://schemas.openxmlformats.org/drawingml/2006/wordprocessingDrawing" xmlns:w10="urn:schemas-microsoft-com:office:word" xmlns:w="http://schemas.openxmlformats.org/wordprocessingml/2006/main" xmlns:w14="http://schemas.microsoft.com/office/word/2010/wordml" xmlns:w15="http://schemas.microsoft.com/office/word/2012/wordml" xmlns:w16cid="http://schemas.microsoft.com/office/word/2016/wordml/cid" xmlns:w16se="http://schemas.microsoft.com/office/word/2015/wordml/symex" xmlns:wpg="http://schemas.microsoft.com/office/word/2010/wordprocessingGroup" xmlns:wpi="http://schemas.microsoft.com/office/word/2010/wordprocessingInk" xmlns:wne="http://schemas.microsoft.com/office/word/2006/wordml" xmlns:wps="http://schemas.microsoft.com/office/word/2010/wordprocessingShape" mc:Ignorable="w14 w15 w16se w16cid wp14">
+<w:endnotes xmlns:wpc="http://schemas.microsoft.com/office/word/2010/wordprocessingCanvas" xmlns:cx="http://schemas.microsoft.com/office/drawing/2014/chartex" xmlns:cx1="http://schemas.microsoft.com/office/drawing/2015/9/8/chartex" xmlns:cx2="http://schemas.microsoft.com/office/drawing/2015/10/21/chartex" xmlns:cx3="http://schemas.microsoft.com/office/drawing/2016/5/9/chartex" xmlns:cx4="http://schemas.microsoft.com/office/drawing/2016/5/10/chartex" xmlns:cx5="http://schemas.microsoft.com/office/drawing/2016/5/11/chartex" xmlns:cx6="http://schemas.microsoft.com/office/drawing/2016/5/12/chartex" xmlns:cx7="http://schemas.microsoft.com/office/drawing/2016/5/13/chartex" xmlns:cx8="http://schemas.microsoft.com/office/drawing/2016/5/14/chartex" xmlns:mc="http://schemas.openxmlformats.org/markup-compatibility/2006" xmlns:aink="http://schemas.microsoft.com/office/drawing/2016/ink" xmlns:am3d="http://schemas.microsoft.com/office/drawing/2017/model3d" xmlns:o="urn:schemas-microsoft-com:office:office" xmlns:r="http://schemas.openxmlformats.org/officeDocument/2006/relationships" xmlns:m="http://schemas.openxmlformats.org/officeDocument/2006/math" xmlns:v="urn:schemas-microsoft-com:vml" xmlns:wp14="http://schemas.microsoft.com/office/word/2010/wordprocessingDrawing" xmlns:wp="http://schemas.openxmlformats.org/drawingml/2006/wordprocessingDrawing" xmlns:w10="urn:schemas-microsoft-com:office:word" xmlns:w="http://schemas.openxmlformats.org/wordprocessingml/2006/main" xmlns:w14="http://schemas.microsoft.com/office/word/2010/wordml" xmlns:w15="http://schemas.microsoft.com/office/word/2012/wordml" xmlns:w16cex="http://schemas.microsoft.com/office/word/2018/wordml/cex" xmlns:w16cid="http://schemas.microsoft.com/office/word/2016/wordml/cid" xmlns:w16="http://schemas.microsoft.com/office/word/2018/wordml" xmlns:w16se="http://schemas.microsoft.com/office/word/2015/wordml/symex" xmlns:wpg="http://schemas.microsoft.com/office/word/2010/wordprocessingGroup" xmlns:wpi="http://schemas.microsoft.com/office/word/2010/wordprocessingInk" xmlns:wne="http://schemas.microsoft.com/office/word/2006/wordml" xmlns:wps="http://schemas.microsoft.com/office/word/2010/wordprocessingShape" mc:Ignorable="w14 w15 w16se w16cid w16 w16cex wp14">
   <w:endnote w:type="separator" w:id="-1">
     <w:p>
       <w:pPr>
@@ -2856,7 +2955,7 @@
 </file>
 
 <file path=word/footer1.xml><?xml version="1.0" encoding="utf-8"?>
-<w:ftr xmlns:wpc="http://schemas.microsoft.com/office/word/2010/wordprocessingCanvas" xmlns:cx="http://schemas.microsoft.com/office/drawing/2014/chartex" xmlns:cx1="http://schemas.microsoft.com/office/drawing/2015/9/8/chartex" xmlns:cx2="http://schemas.microsoft.com/office/drawing/2015/10/21/chartex" xmlns:cx3="http://schemas.microsoft.com/office/drawing/2016/5/9/chartex" xmlns:cx4="http://schemas.microsoft.com/office/drawing/2016/5/10/chartex" xmlns:cx5="http://schemas.microsoft.com/office/drawing/2016/5/11/chartex" xmlns:cx6="http://schemas.microsoft.com/office/drawing/2016/5/12/chartex" xmlns:cx7="http://schemas.microsoft.com/office/drawing/2016/5/13/chartex" xmlns:cx8="http://schemas.microsoft.com/office/drawing/2016/5/14/chartex" xmlns:mc="http://schemas.openxmlformats.org/markup-compatibility/2006" xmlns:aink="http://schemas.microsoft.com/office/drawing/2016/ink" xmlns:am3d="http://schemas.microsoft.com/office/drawing/2017/model3d" xmlns:o="urn:schemas-microsoft-com:office:office" xmlns:r="http://schemas.openxmlformats.org/officeDocument/2006/relationships" xmlns:m="http://schemas.openxmlformats.org/officeDocument/2006/math" xmlns:v="urn:schemas-microsoft-com:vml" xmlns:wp14="http://schemas.microsoft.com/office/word/2010/wordprocessingDrawing" xmlns:wp="http://schemas.openxmlformats.org/drawingml/2006/wordprocessingDrawing" xmlns:w10="urn:schemas-microsoft-com:office:word" xmlns:w="http://schemas.openxmlformats.org/wordprocessingml/2006/main" xmlns:w14="http://schemas.microsoft.com/office/word/2010/wordml" xmlns:w15="http://schemas.microsoft.com/office/word/2012/wordml" xmlns:w16cid="http://schemas.microsoft.com/office/word/2016/wordml/cid" xmlns:w16se="http://schemas.microsoft.com/office/word/2015/wordml/symex" xmlns:wpg="http://schemas.microsoft.com/office/word/2010/wordprocessingGroup" xmlns:wpi="http://schemas.microsoft.com/office/word/2010/wordprocessingInk" xmlns:wne="http://schemas.microsoft.com/office/word/2006/wordml" xmlns:wps="http://schemas.microsoft.com/office/word/2010/wordprocessingShape" mc:Ignorable="w14 w15 w16se w16cid wp14">
+<w:ftr xmlns:wpc="http://schemas.microsoft.com/office/word/2010/wordprocessingCanvas" xmlns:cx="http://schemas.microsoft.com/office/drawing/2014/chartex" xmlns:cx1="http://schemas.microsoft.com/office/drawing/2015/9/8/chartex" xmlns:cx2="http://schemas.microsoft.com/office/drawing/2015/10/21/chartex" xmlns:cx3="http://schemas.microsoft.com/office/drawing/2016/5/9/chartex" xmlns:cx4="http://schemas.microsoft.com/office/drawing/2016/5/10/chartex" xmlns:cx5="http://schemas.microsoft.com/office/drawing/2016/5/11/chartex" xmlns:cx6="http://schemas.microsoft.com/office/drawing/2016/5/12/chartex" xmlns:cx7="http://schemas.microsoft.com/office/drawing/2016/5/13/chartex" xmlns:cx8="http://schemas.microsoft.com/office/drawing/2016/5/14/chartex" xmlns:mc="http://schemas.openxmlformats.org/markup-compatibility/2006" xmlns:aink="http://schemas.microsoft.com/office/drawing/2016/ink" xmlns:am3d="http://schemas.microsoft.com/office/drawing/2017/model3d" xmlns:o="urn:schemas-microsoft-com:office:office" xmlns:r="http://schemas.openxmlformats.org/officeDocument/2006/relationships" xmlns:m="http://schemas.openxmlformats.org/officeDocument/2006/math" xmlns:v="urn:schemas-microsoft-com:vml" xmlns:wp14="http://schemas.microsoft.com/office/word/2010/wordprocessingDrawing" xmlns:wp="http://schemas.openxmlformats.org/drawingml/2006/wordprocessingDrawing" xmlns:w10="urn:schemas-microsoft-com:office:word" xmlns:w="http://schemas.openxmlformats.org/wordprocessingml/2006/main" xmlns:w14="http://schemas.microsoft.com/office/word/2010/wordml" xmlns:w15="http://schemas.microsoft.com/office/word/2012/wordml" xmlns:w16cex="http://schemas.microsoft.com/office/word/2018/wordml/cex" xmlns:w16cid="http://schemas.microsoft.com/office/word/2016/wordml/cid" xmlns:w16="http://schemas.microsoft.com/office/word/2018/wordml" xmlns:w16se="http://schemas.microsoft.com/office/word/2015/wordml/symex" xmlns:wpg="http://schemas.microsoft.com/office/word/2010/wordprocessingGroup" xmlns:wpi="http://schemas.microsoft.com/office/word/2010/wordprocessingInk" xmlns:wne="http://schemas.microsoft.com/office/word/2006/wordml" xmlns:wps="http://schemas.microsoft.com/office/word/2010/wordprocessingShape" mc:Ignorable="w14 w15 w16se w16cid w16 w16cex wp14">
   <w:p>
     <w:pPr>
       <w:pStyle w:val="Voettekst"/>
@@ -3308,7 +3407,7 @@
 </file>
 
 <file path=word/footnotes.xml><?xml version="1.0" encoding="utf-8"?>
-<w:footnotes xmlns:wpc="http://schemas.microsoft.com/office/word/2010/wordprocessingCanvas" xmlns:cx="http://schemas.microsoft.com/office/drawing/2014/chartex" xmlns:cx1="http://schemas.microsoft.com/office/drawing/2015/9/8/chartex" xmlns:cx2="http://schemas.microsoft.com/office/drawing/2015/10/21/chartex" xmlns:cx3="http://schemas.microsoft.com/office/drawing/2016/5/9/chartex" xmlns:cx4="http://schemas.microsoft.com/office/drawing/2016/5/10/chartex" xmlns:cx5="http://schemas.microsoft.com/office/drawing/2016/5/11/chartex" xmlns:cx6="http://schemas.microsoft.com/office/drawing/2016/5/12/chartex" xmlns:cx7="http://schemas.microsoft.com/office/drawing/2016/5/13/chartex" xmlns:cx8="http://schemas.microsoft.com/office/drawing/2016/5/14/chartex" xmlns:mc="http://schemas.openxmlformats.org/markup-compatibility/2006" xmlns:aink="http://schemas.microsoft.com/office/drawing/2016/ink" xmlns:am3d="http://schemas.microsoft.com/office/drawing/2017/model3d" xmlns:o="urn:schemas-microsoft-com:office:office" xmlns:r="http://schemas.openxmlformats.org/officeDocument/2006/relationships" xmlns:m="http://schemas.openxmlformats.org/officeDocument/2006/math" xmlns:v="urn:schemas-microsoft-com:vml" xmlns:wp14="http://schemas.microsoft.com/office/word/2010/wordprocessingDrawing" xmlns:wp="http://schemas.openxmlformats.org/drawingml/2006/wordprocessingDrawing" xmlns:w10="urn:schemas-microsoft-com:office:word" xmlns:w="http://schemas.openxmlformats.org/wordprocessingml/2006/main" xmlns:w14="http://schemas.microsoft.com/office/word/2010/wordml" xmlns:w15="http://schemas.microsoft.com/office/word/2012/wordml" xmlns:w16cid="http://schemas.microsoft.com/office/word/2016/wordml/cid" xmlns:w16se="http://schemas.microsoft.com/office/word/2015/wordml/symex" xmlns:wpg="http://schemas.microsoft.com/office/word/2010/wordprocessingGroup" xmlns:wpi="http://schemas.microsoft.com/office/word/2010/wordprocessingInk" xmlns:wne="http://schemas.microsoft.com/office/word/2006/wordml" xmlns:wps="http://schemas.microsoft.com/office/word/2010/wordprocessingShape" mc:Ignorable="w14 w15 w16se w16cid wp14">
+<w:footnotes xmlns:wpc="http://schemas.microsoft.com/office/word/2010/wordprocessingCanvas" xmlns:cx="http://schemas.microsoft.com/office/drawing/2014/chartex" xmlns:cx1="http://schemas.microsoft.com/office/drawing/2015/9/8/chartex" xmlns:cx2="http://schemas.microsoft.com/office/drawing/2015/10/21/chartex" xmlns:cx3="http://schemas.microsoft.com/office/drawing/2016/5/9/chartex" xmlns:cx4="http://schemas.microsoft.com/office/drawing/2016/5/10/chartex" xmlns:cx5="http://schemas.microsoft.com/office/drawing/2016/5/11/chartex" xmlns:cx6="http://schemas.microsoft.com/office/drawing/2016/5/12/chartex" xmlns:cx7="http://schemas.microsoft.com/office/drawing/2016/5/13/chartex" xmlns:cx8="http://schemas.microsoft.com/office/drawing/2016/5/14/chartex" xmlns:mc="http://schemas.openxmlformats.org/markup-compatibility/2006" xmlns:aink="http://schemas.microsoft.com/office/drawing/2016/ink" xmlns:am3d="http://schemas.microsoft.com/office/drawing/2017/model3d" xmlns:o="urn:schemas-microsoft-com:office:office" xmlns:r="http://schemas.openxmlformats.org/officeDocument/2006/relationships" xmlns:m="http://schemas.openxmlformats.org/officeDocument/2006/math" xmlns:v="urn:schemas-microsoft-com:vml" xmlns:wp14="http://schemas.microsoft.com/office/word/2010/wordprocessingDrawing" xmlns:wp="http://schemas.openxmlformats.org/drawingml/2006/wordprocessingDrawing" xmlns:w10="urn:schemas-microsoft-com:office:word" xmlns:w="http://schemas.openxmlformats.org/wordprocessingml/2006/main" xmlns:w14="http://schemas.microsoft.com/office/word/2010/wordml" xmlns:w15="http://schemas.microsoft.com/office/word/2012/wordml" xmlns:w16cex="http://schemas.microsoft.com/office/word/2018/wordml/cex" xmlns:w16cid="http://schemas.microsoft.com/office/word/2016/wordml/cid" xmlns:w16="http://schemas.microsoft.com/office/word/2018/wordml" xmlns:w16se="http://schemas.microsoft.com/office/word/2015/wordml/symex" xmlns:wpg="http://schemas.microsoft.com/office/word/2010/wordprocessingGroup" xmlns:wpi="http://schemas.microsoft.com/office/word/2010/wordprocessingInk" xmlns:wne="http://schemas.microsoft.com/office/word/2006/wordml" xmlns:wps="http://schemas.microsoft.com/office/word/2010/wordprocessingShape" mc:Ignorable="w14 w15 w16se w16cid w16 w16cex wp14">
   <w:footnote w:type="separator" w:id="-1">
     <w:p>
       <w:pPr>
@@ -3333,7 +3432,7 @@
 </file>
 
 <file path=word/header1.xml><?xml version="1.0" encoding="utf-8"?>
-<w:hdr xmlns:wpc="http://schemas.microsoft.com/office/word/2010/wordprocessingCanvas" xmlns:cx="http://schemas.microsoft.com/office/drawing/2014/chartex" xmlns:cx1="http://schemas.microsoft.com/office/drawing/2015/9/8/chartex" xmlns:cx2="http://schemas.microsoft.com/office/drawing/2015/10/21/chartex" xmlns:cx3="http://schemas.microsoft.com/office/drawing/2016/5/9/chartex" xmlns:cx4="http://schemas.microsoft.com/office/drawing/2016/5/10/chartex" xmlns:cx5="http://schemas.microsoft.com/office/drawing/2016/5/11/chartex" xmlns:cx6="http://schemas.microsoft.com/office/drawing/2016/5/12/chartex" xmlns:cx7="http://schemas.microsoft.com/office/drawing/2016/5/13/chartex" xmlns:cx8="http://schemas.microsoft.com/office/drawing/2016/5/14/chartex" xmlns:mc="http://schemas.openxmlformats.org/markup-compatibility/2006" xmlns:aink="http://schemas.microsoft.com/office/drawing/2016/ink" xmlns:am3d="http://schemas.microsoft.com/office/drawing/2017/model3d" xmlns:o="urn:schemas-microsoft-com:office:office" xmlns:r="http://schemas.openxmlformats.org/officeDocument/2006/relationships" xmlns:m="http://schemas.openxmlformats.org/officeDocument/2006/math" xmlns:v="urn:schemas-microsoft-com:vml" xmlns:wp14="http://schemas.microsoft.com/office/word/2010/wordprocessingDrawing" xmlns:wp="http://schemas.openxmlformats.org/drawingml/2006/wordprocessingDrawing" xmlns:w10="urn:schemas-microsoft-com:office:word" xmlns:w="http://schemas.openxmlformats.org/wordprocessingml/2006/main" xmlns:w14="http://schemas.microsoft.com/office/word/2010/wordml" xmlns:w15="http://schemas.microsoft.com/office/word/2012/wordml" xmlns:w16cid="http://schemas.microsoft.com/office/word/2016/wordml/cid" xmlns:w16se="http://schemas.microsoft.com/office/word/2015/wordml/symex" xmlns:wpg="http://schemas.microsoft.com/office/word/2010/wordprocessingGroup" xmlns:wpi="http://schemas.microsoft.com/office/word/2010/wordprocessingInk" xmlns:wne="http://schemas.microsoft.com/office/word/2006/wordml" xmlns:wps="http://schemas.microsoft.com/office/word/2010/wordprocessingShape" mc:Ignorable="w14 w15 w16se w16cid wp14">
+<w:hdr xmlns:wpc="http://schemas.microsoft.com/office/word/2010/wordprocessingCanvas" xmlns:cx="http://schemas.microsoft.com/office/drawing/2014/chartex" xmlns:cx1="http://schemas.microsoft.com/office/drawing/2015/9/8/chartex" xmlns:cx2="http://schemas.microsoft.com/office/drawing/2015/10/21/chartex" xmlns:cx3="http://schemas.microsoft.com/office/drawing/2016/5/9/chartex" xmlns:cx4="http://schemas.microsoft.com/office/drawing/2016/5/10/chartex" xmlns:cx5="http://schemas.microsoft.com/office/drawing/2016/5/11/chartex" xmlns:cx6="http://schemas.microsoft.com/office/drawing/2016/5/12/chartex" xmlns:cx7="http://schemas.microsoft.com/office/drawing/2016/5/13/chartex" xmlns:cx8="http://schemas.microsoft.com/office/drawing/2016/5/14/chartex" xmlns:mc="http://schemas.openxmlformats.org/markup-compatibility/2006" xmlns:aink="http://schemas.microsoft.com/office/drawing/2016/ink" xmlns:am3d="http://schemas.microsoft.com/office/drawing/2017/model3d" xmlns:o="urn:schemas-microsoft-com:office:office" xmlns:r="http://schemas.openxmlformats.org/officeDocument/2006/relationships" xmlns:m="http://schemas.openxmlformats.org/officeDocument/2006/math" xmlns:v="urn:schemas-microsoft-com:vml" xmlns:wp14="http://schemas.microsoft.com/office/word/2010/wordprocessingDrawing" xmlns:wp="http://schemas.openxmlformats.org/drawingml/2006/wordprocessingDrawing" xmlns:w10="urn:schemas-microsoft-com:office:word" xmlns:w="http://schemas.openxmlformats.org/wordprocessingml/2006/main" xmlns:w14="http://schemas.microsoft.com/office/word/2010/wordml" xmlns:w15="http://schemas.microsoft.com/office/word/2012/wordml" xmlns:w16cex="http://schemas.microsoft.com/office/word/2018/wordml/cex" xmlns:w16cid="http://schemas.microsoft.com/office/word/2016/wordml/cid" xmlns:w16="http://schemas.microsoft.com/office/word/2018/wordml" xmlns:w16se="http://schemas.microsoft.com/office/word/2015/wordml/symex" xmlns:wpg="http://schemas.microsoft.com/office/word/2010/wordprocessingGroup" xmlns:wpi="http://schemas.microsoft.com/office/word/2010/wordprocessingInk" xmlns:wne="http://schemas.microsoft.com/office/word/2006/wordml" xmlns:wps="http://schemas.microsoft.com/office/word/2010/wordprocessingShape" mc:Ignorable="w14 w15 w16se w16cid w16 w16cex wp14">
   <w:tbl>
     <w:tblPr>
       <w:tblStyle w:val="Tabelraster"/>
@@ -3441,7 +3540,7 @@
 </file>
 
 <file path=word/numbering.xml><?xml version="1.0" encoding="utf-8"?>
-<w:numbering xmlns:wpc="http://schemas.microsoft.com/office/word/2010/wordprocessingCanvas" xmlns:cx="http://schemas.microsoft.com/office/drawing/2014/chartex" xmlns:cx1="http://schemas.microsoft.com/office/drawing/2015/9/8/chartex" xmlns:cx2="http://schemas.microsoft.com/office/drawing/2015/10/21/chartex" xmlns:cx3="http://schemas.microsoft.com/office/drawing/2016/5/9/chartex" xmlns:cx4="http://schemas.microsoft.com/office/drawing/2016/5/10/chartex" xmlns:cx5="http://schemas.microsoft.com/office/drawing/2016/5/11/chartex" xmlns:cx6="http://schemas.microsoft.com/office/drawing/2016/5/12/chartex" xmlns:cx7="http://schemas.microsoft.com/office/drawing/2016/5/13/chartex" xmlns:cx8="http://schemas.microsoft.com/office/drawing/2016/5/14/chartex" xmlns:mc="http://schemas.openxmlformats.org/markup-compatibility/2006" xmlns:aink="http://schemas.microsoft.com/office/drawing/2016/ink" xmlns:am3d="http://schemas.microsoft.com/office/drawing/2017/model3d" xmlns:o="urn:schemas-microsoft-com:office:office" xmlns:r="http://schemas.openxmlformats.org/officeDocument/2006/relationships" xmlns:m="http://schemas.openxmlformats.org/officeDocument/2006/math" xmlns:v="urn:schemas-microsoft-com:vml" xmlns:wp14="http://schemas.microsoft.com/office/word/2010/wordprocessingDrawing" xmlns:wp="http://schemas.openxmlformats.org/drawingml/2006/wordprocessingDrawing" xmlns:w10="urn:schemas-microsoft-com:office:word" xmlns:w="http://schemas.openxmlformats.org/wordprocessingml/2006/main" xmlns:w14="http://schemas.microsoft.com/office/word/2010/wordml" xmlns:w15="http://schemas.microsoft.com/office/word/2012/wordml" xmlns:w16cid="http://schemas.microsoft.com/office/word/2016/wordml/cid" xmlns:w16se="http://schemas.microsoft.com/office/word/2015/wordml/symex" xmlns:wpg="http://schemas.microsoft.com/office/word/2010/wordprocessingGroup" xmlns:wpi="http://schemas.microsoft.com/office/word/2010/wordprocessingInk" xmlns:wne="http://schemas.microsoft.com/office/word/2006/wordml" xmlns:wps="http://schemas.microsoft.com/office/word/2010/wordprocessingShape" mc:Ignorable="w14 w15 w16se w16cid wp14">
+<w:numbering xmlns:wpc="http://schemas.microsoft.com/office/word/2010/wordprocessingCanvas" xmlns:cx="http://schemas.microsoft.com/office/drawing/2014/chartex" xmlns:cx1="http://schemas.microsoft.com/office/drawing/2015/9/8/chartex" xmlns:cx2="http://schemas.microsoft.com/office/drawing/2015/10/21/chartex" xmlns:cx3="http://schemas.microsoft.com/office/drawing/2016/5/9/chartex" xmlns:cx4="http://schemas.microsoft.com/office/drawing/2016/5/10/chartex" xmlns:cx5="http://schemas.microsoft.com/office/drawing/2016/5/11/chartex" xmlns:cx6="http://schemas.microsoft.com/office/drawing/2016/5/12/chartex" xmlns:cx7="http://schemas.microsoft.com/office/drawing/2016/5/13/chartex" xmlns:cx8="http://schemas.microsoft.com/office/drawing/2016/5/14/chartex" xmlns:mc="http://schemas.openxmlformats.org/markup-compatibility/2006" xmlns:aink="http://schemas.microsoft.com/office/drawing/2016/ink" xmlns:am3d="http://schemas.microsoft.com/office/drawing/2017/model3d" xmlns:o="urn:schemas-microsoft-com:office:office" xmlns:r="http://schemas.openxmlformats.org/officeDocument/2006/relationships" xmlns:m="http://schemas.openxmlformats.org/officeDocument/2006/math" xmlns:v="urn:schemas-microsoft-com:vml" xmlns:wp14="http://schemas.microsoft.com/office/word/2010/wordprocessingDrawing" xmlns:wp="http://schemas.openxmlformats.org/drawingml/2006/wordprocessingDrawing" xmlns:w10="urn:schemas-microsoft-com:office:word" xmlns:w="http://schemas.openxmlformats.org/wordprocessingml/2006/main" xmlns:w14="http://schemas.microsoft.com/office/word/2010/wordml" xmlns:w15="http://schemas.microsoft.com/office/word/2012/wordml" xmlns:w16cex="http://schemas.microsoft.com/office/word/2018/wordml/cex" xmlns:w16cid="http://schemas.microsoft.com/office/word/2016/wordml/cid" xmlns:w16="http://schemas.microsoft.com/office/word/2018/wordml" xmlns:w16se="http://schemas.microsoft.com/office/word/2015/wordml/symex" xmlns:wpg="http://schemas.microsoft.com/office/word/2010/wordprocessingGroup" xmlns:wpi="http://schemas.microsoft.com/office/word/2010/wordprocessingInk" xmlns:wne="http://schemas.microsoft.com/office/word/2006/wordml" xmlns:wps="http://schemas.microsoft.com/office/word/2010/wordprocessingShape" mc:Ignorable="w14 w15 w16se w16cid w16 w16cex wp14">
   <w:abstractNum w:abstractNumId="0" w15:restartNumberingAfterBreak="0">
     <w:nsid w:val="6D3D0FE6"/>
     <w:multiLevelType w:val="hybridMultilevel"/>
@@ -3562,7 +3661,7 @@
 </file>
 
 <file path=word/styles.xml><?xml version="1.0" encoding="utf-8"?>
-<w:styles xmlns:mc="http://schemas.openxmlformats.org/markup-compatibility/2006" xmlns:r="http://schemas.openxmlformats.org/officeDocument/2006/relationships" xmlns:w="http://schemas.openxmlformats.org/wordprocessingml/2006/main" xmlns:w14="http://schemas.microsoft.com/office/word/2010/wordml" xmlns:w15="http://schemas.microsoft.com/office/word/2012/wordml" xmlns:w16cid="http://schemas.microsoft.com/office/word/2016/wordml/cid" xmlns:w16se="http://schemas.microsoft.com/office/word/2015/wordml/symex" mc:Ignorable="w14 w15 w16se w16cid">
+<w:styles xmlns:mc="http://schemas.openxmlformats.org/markup-compatibility/2006" xmlns:r="http://schemas.openxmlformats.org/officeDocument/2006/relationships" xmlns:w="http://schemas.openxmlformats.org/wordprocessingml/2006/main" xmlns:w14="http://schemas.microsoft.com/office/word/2010/wordml" xmlns:w15="http://schemas.microsoft.com/office/word/2012/wordml" xmlns:w16cex="http://schemas.microsoft.com/office/word/2018/wordml/cex" xmlns:w16cid="http://schemas.microsoft.com/office/word/2016/wordml/cid" xmlns:w16="http://schemas.microsoft.com/office/word/2018/wordml" xmlns:w16se="http://schemas.microsoft.com/office/word/2015/wordml/symex" mc:Ignorable="w14 w15 w16se w16cid w16 w16cex">
   <w:docDefaults>
     <w:rPrDefault>
       <w:rPr>

</xml_diff>